<commit_message>
Dodavanje broja rada (1317)
</commit_message>
<xml_diff>
--- a/Seminar/Prepoznavanje teksta računalnim vidom.docx
+++ b/Seminar/Prepoznavanje teksta računalnim vidom.docx
@@ -205,7 +205,14 @@
               <w:rFonts w:ascii="Times New Roman" w:hAnsi="Times New Roman" w:cs="Times New Roman"/>
               <w:b w:val="0"/>
             </w:rPr>
-            <w:t>ZAVRŠNI RAD br. broj</w:t>
+            <w:t xml:space="preserve">ZAVRŠNI RAD br. </w:t>
+          </w:r>
+          <w:r>
+            <w:rPr>
+              <w:rFonts w:ascii="Times New Roman" w:hAnsi="Times New Roman" w:cs="Times New Roman"/>
+              <w:b w:val="0"/>
+            </w:rPr>
+            <w:t>1317</w:t>
           </w:r>
         </w:p>
         <w:p>
@@ -586,9 +593,16 @@
                 <w:rFonts w:ascii="Times New Roman" w:hAnsi="Times New Roman" w:cs="Times New Roman"/>
                 <w:b w:val="0"/>
               </w:rPr>
-              <w:t>ZAVRŠNI RAD br. broj</w:t>
+              <w:t xml:space="preserve">ZAVRŠNI RAD br. </w:t>
             </w:r>
           </w:ins>
+          <w:r>
+            <w:rPr>
+              <w:rFonts w:ascii="Times New Roman" w:hAnsi="Times New Roman" w:cs="Times New Roman"/>
+              <w:b w:val="0"/>
+            </w:rPr>
+            <w:t>1317</w:t>
+          </w:r>
         </w:p>
         <w:p>
           <w:pPr>
@@ -10503,27 +10517,14 @@
       <w:r>
         <w:t xml:space="preserve">Slika </w:t>
       </w:r>
-      <w:r>
-        <w:fldChar w:fldCharType="begin"/>
-      </w:r>
-      <w:r>
-        <w:instrText xml:space="preserve"> SEQ Slika \* ARABIC </w:instrText>
-      </w:r>
-      <w:r>
-        <w:fldChar w:fldCharType="separate"/>
-      </w:r>
-      <w:r>
-        <w:rPr>
-          <w:noProof/>
-        </w:rPr>
-        <w:t>1</w:t>
-      </w:r>
-      <w:r>
-        <w:rPr>
-          <w:noProof/>
-        </w:rPr>
-        <w:fldChar w:fldCharType="end"/>
-      </w:r>
+      <w:fldSimple w:instr=" SEQ Slika \* ARABIC ">
+        <w:r>
+          <w:rPr>
+            <w:noProof/>
+          </w:rPr>
+          <w:t>1</w:t>
+        </w:r>
+      </w:fldSimple>
       <w:r>
         <w:t>. Odnos umjetne inteligencije i strojnog učenja</w:t>
       </w:r>
@@ -11561,14 +11562,27 @@
       <w:r>
         <w:t xml:space="preserve">Tablica </w:t>
       </w:r>
-      <w:fldSimple w:instr=" SEQ Tablica \* ARABIC ">
-        <w:r>
-          <w:rPr>
-            <w:noProof/>
-          </w:rPr>
-          <w:t>1</w:t>
-        </w:r>
-      </w:fldSimple>
+      <w:r>
+        <w:fldChar w:fldCharType="begin"/>
+      </w:r>
+      <w:r>
+        <w:instrText xml:space="preserve"> SEQ Tablica \* ARABIC </w:instrText>
+      </w:r>
+      <w:r>
+        <w:fldChar w:fldCharType="separate"/>
+      </w:r>
+      <w:r>
+        <w:rPr>
+          <w:noProof/>
+        </w:rPr>
+        <w:t>1</w:t>
+      </w:r>
+      <w:r>
+        <w:rPr>
+          <w:noProof/>
+        </w:rPr>
+        <w:fldChar w:fldCharType="end"/>
+      </w:r>
       <w:commentRangeStart w:id="166"/>
       <w:commentRangeEnd w:id="166"/>
       <w:r>
@@ -12448,37 +12462,24 @@
       <w:r>
         <w:t xml:space="preserve">Slika </w:t>
       </w:r>
-      <w:r>
-        <w:fldChar w:fldCharType="begin"/>
-      </w:r>
-      <w:r>
-        <w:instrText xml:space="preserve"> SEQ Slika \* ARABIC </w:instrText>
-      </w:r>
-      <w:r>
-        <w:fldChar w:fldCharType="separate"/>
-      </w:r>
-      <w:ins w:id="199" w:author="Stjepan Salopek (ssalopek)" w:date="2021-09-09T14:50:00Z">
-        <w:r>
-          <w:rPr>
-            <w:noProof/>
-          </w:rPr>
-          <w:t>3</w:t>
-        </w:r>
-      </w:ins>
-      <w:del w:id="200" w:author="Stjepan Salopek (ssalopek)" w:date="2021-09-09T14:33:00Z">
-        <w:r>
-          <w:rPr>
-            <w:noProof/>
-          </w:rPr>
-          <w:delText>3</w:delText>
-        </w:r>
-      </w:del>
-      <w:r>
-        <w:rPr>
-          <w:noProof/>
-        </w:rPr>
-        <w:fldChar w:fldCharType="end"/>
-      </w:r>
+      <w:fldSimple w:instr=" SEQ Slika \* ARABIC ">
+        <w:ins w:id="199" w:author="Stjepan Salopek (ssalopek)" w:date="2021-09-09T14:50:00Z">
+          <w:r>
+            <w:rPr>
+              <w:noProof/>
+            </w:rPr>
+            <w:t>3</w:t>
+          </w:r>
+        </w:ins>
+        <w:del w:id="200" w:author="Stjepan Salopek (ssalopek)" w:date="2021-09-09T14:33:00Z">
+          <w:r>
+            <w:rPr>
+              <w:noProof/>
+            </w:rPr>
+            <w:delText>3</w:delText>
+          </w:r>
+        </w:del>
+      </w:fldSimple>
       <w:ins w:id="201" w:author="Stjepan Salopek (ssalopek)" w:date="2021-09-09T14:36:00Z">
         <w:r>
           <w:rPr>
@@ -12524,7 +12525,19 @@
         <w:t>tako da</w:t>
       </w:r>
       <w:r>
-        <w:t xml:space="preserve"> na izlazu možemo pogledati vrijednosti neurona označenih znamenkama i vidjeti da je unesena slika broja sedam. Proces učenja uključuje sakupljanje velikog broja slika brojeva, raspodjelom na omjer 70:30</w:t>
+        <w:t xml:space="preserve"> na</w:t>
+      </w:r>
+      <w:r>
+        <w:t xml:space="preserve"> se</w:t>
+      </w:r>
+      <w:r>
+        <w:t xml:space="preserve"> izlazu </w:t>
+      </w:r>
+      <w:r>
+        <w:t>provjeri</w:t>
+      </w:r>
+      <w:r>
+        <w:t xml:space="preserve"> vrijednosti neurona označenih znamenkama i vidjeti da je unesena slika broja sedam. Proces učenja uključuje sakupljanje velikog broja slika brojeva, raspodjelom na omjer 70:30</w:t>
       </w:r>
       <w:r>
         <w:t xml:space="preserve"> ili 80:20</w:t>
@@ -12545,7 +12558,13 @@
         <w:t xml:space="preserve">posto slika koristiti za unos i izmjenu funkcija neurona, a </w:t>
       </w:r>
       <w:r>
-        <w:t>ostale za provjeru točnosti mreže. Od svih ulaznih informacija unaprijed moramo znati koji broj je unesen tako da se može testirati točnost neuronske mreže.</w:t>
+        <w:t xml:space="preserve">ostale za provjeru točnosti mreže. Od svih ulaznih informacija unaprijed </w:t>
+      </w:r>
+      <w:r>
+        <w:t>se moraju</w:t>
+      </w:r>
+      <w:r>
+        <w:t xml:space="preserve"> znati koji broj je unesen tako da se može testirati točnost neuronske mreže.</w:t>
       </w:r>
     </w:p>
     <w:p>
@@ -13004,27 +13023,14 @@
       <w:r>
         <w:t xml:space="preserve">Slika </w:t>
       </w:r>
-      <w:r>
-        <w:fldChar w:fldCharType="begin"/>
-      </w:r>
-      <w:r>
-        <w:instrText xml:space="preserve"> SEQ Slika \* ARABIC </w:instrText>
-      </w:r>
-      <w:r>
-        <w:fldChar w:fldCharType="separate"/>
-      </w:r>
-      <w:r>
-        <w:rPr>
-          <w:noProof/>
-        </w:rPr>
-        <w:t>4</w:t>
-      </w:r>
-      <w:r>
-        <w:rPr>
-          <w:noProof/>
-        </w:rPr>
-        <w:fldChar w:fldCharType="end"/>
-      </w:r>
+      <w:fldSimple w:instr=" SEQ Slika \* ARABIC ">
+        <w:r>
+          <w:rPr>
+            <w:noProof/>
+          </w:rPr>
+          <w:t>4</w:t>
+        </w:r>
+      </w:fldSimple>
       <w:r>
         <w:t>. Primjer jednostavne feedforward mreže</w:t>
       </w:r>
@@ -13379,27 +13385,14 @@
       <w:r>
         <w:t xml:space="preserve">Slika </w:t>
       </w:r>
-      <w:r>
-        <w:fldChar w:fldCharType="begin"/>
-      </w:r>
-      <w:r>
-        <w:instrText xml:space="preserve"> SEQ Slika \* ARABIC </w:instrText>
-      </w:r>
-      <w:r>
-        <w:fldChar w:fldCharType="separate"/>
-      </w:r>
-      <w:r>
-        <w:rPr>
-          <w:noProof/>
-        </w:rPr>
-        <w:t>5</w:t>
-      </w:r>
-      <w:r>
-        <w:rPr>
-          <w:noProof/>
-        </w:rPr>
-        <w:fldChar w:fldCharType="end"/>
-      </w:r>
+      <w:fldSimple w:instr=" SEQ Slika \* ARABIC ">
+        <w:r>
+          <w:rPr>
+            <w:noProof/>
+          </w:rPr>
+          <w:t>5</w:t>
+        </w:r>
+      </w:fldSimple>
       <w:r>
         <w:t>. Primjer prepoznavanja lica strojnim učenjem</w:t>
       </w:r>
@@ -13613,14 +13606,27 @@
       <w:r>
         <w:t xml:space="preserve">Slika </w:t>
       </w:r>
-      <w:fldSimple w:instr=" SEQ Slika \* ARABIC ">
-        <w:r>
-          <w:rPr>
-            <w:noProof/>
-          </w:rPr>
-          <w:t>6</w:t>
-        </w:r>
-      </w:fldSimple>
+      <w:r>
+        <w:fldChar w:fldCharType="begin"/>
+      </w:r>
+      <w:r>
+        <w:instrText xml:space="preserve"> SEQ Slika \* ARABIC </w:instrText>
+      </w:r>
+      <w:r>
+        <w:fldChar w:fldCharType="separate"/>
+      </w:r>
+      <w:r>
+        <w:rPr>
+          <w:noProof/>
+        </w:rPr>
+        <w:t>6</w:t>
+      </w:r>
+      <w:r>
+        <w:rPr>
+          <w:noProof/>
+        </w:rPr>
+        <w:fldChar w:fldCharType="end"/>
+      </w:r>
       <w:r>
         <w:t>. Strojno učenje u Google tražilici</w:t>
       </w:r>
@@ -14362,27 +14368,14 @@
       <w:r>
         <w:t xml:space="preserve">Slika </w:t>
       </w:r>
-      <w:r>
-        <w:fldChar w:fldCharType="begin"/>
-      </w:r>
-      <w:r>
-        <w:instrText xml:space="preserve"> SEQ Slika \* ARABIC </w:instrText>
-      </w:r>
-      <w:r>
-        <w:fldChar w:fldCharType="separate"/>
-      </w:r>
-      <w:r>
-        <w:rPr>
-          <w:noProof/>
-        </w:rPr>
-        <w:t>7</w:t>
-      </w:r>
-      <w:r>
-        <w:rPr>
-          <w:noProof/>
-        </w:rPr>
-        <w:fldChar w:fldCharType="end"/>
-      </w:r>
+      <w:fldSimple w:instr=" SEQ Slika \* ARABIC ">
+        <w:r>
+          <w:rPr>
+            <w:noProof/>
+          </w:rPr>
+          <w:t>7</w:t>
+        </w:r>
+      </w:fldSimple>
       <w:r>
         <w:t xml:space="preserve">. Vremenski prikaz pretraživanja riječi </w:t>
       </w:r>
@@ -14873,27 +14866,14 @@
       <w:r>
         <w:t xml:space="preserve">Slika </w:t>
       </w:r>
-      <w:r>
-        <w:fldChar w:fldCharType="begin"/>
-      </w:r>
-      <w:r>
-        <w:instrText xml:space="preserve"> SEQ Slika \* ARABIC </w:instrText>
-      </w:r>
-      <w:r>
-        <w:fldChar w:fldCharType="separate"/>
-      </w:r>
-      <w:r>
-        <w:rPr>
-          <w:noProof/>
-        </w:rPr>
-        <w:t>8</w:t>
-      </w:r>
-      <w:r>
-        <w:rPr>
-          <w:noProof/>
-        </w:rPr>
-        <w:fldChar w:fldCharType="end"/>
-      </w:r>
+      <w:fldSimple w:instr=" SEQ Slika \* ARABIC ">
+        <w:r>
+          <w:rPr>
+            <w:noProof/>
+          </w:rPr>
+          <w:t>8</w:t>
+        </w:r>
+      </w:fldSimple>
       <w:r>
         <w:t>. Propagacija neuronske mreže</w:t>
       </w:r>
@@ -15099,7 +15079,16 @@
         <w:t xml:space="preserve">Uobičajena propagacija koristi se za predviđanje kada </w:t>
       </w:r>
       <w:r>
-        <w:t>znamo koje težine i sklonosti treba postaviti na čvorove mreže koju smo dizajnirali. Na primjer,</w:t>
+        <w:t>se zna</w:t>
+      </w:r>
+      <w:r>
+        <w:t xml:space="preserve"> koje težine i sklonosti treba postaviti na čvorove </w:t>
+      </w:r>
+      <w:r>
+        <w:t>dizajnirane mreže</w:t>
+      </w:r>
+      <w:r>
+        <w:t>. Na primjer,</w:t>
       </w:r>
       <w:r>
         <w:t xml:space="preserve"> za mrežu s dva čvora u kojoj je mreža istrenirana da </w:t>
@@ -15116,7 +15105,13 @@
         </m:r>
       </m:oMath>
       <w:r>
-        <w:t xml:space="preserve"> možemo </w:t>
+        <w:t xml:space="preserve"> može</w:t>
+      </w:r>
+      <w:r>
+        <w:t xml:space="preserve"> se</w:t>
+      </w:r>
+      <w:r>
+        <w:t xml:space="preserve"> </w:t>
       </w:r>
       <w:r>
         <w:t>zaključiti</w:t>
@@ -15368,14 +15363,27 @@
       <w:r>
         <w:t xml:space="preserve">Slika </w:t>
       </w:r>
-      <w:fldSimple w:instr=" SEQ Slika \* ARABIC ">
-        <w:r>
-          <w:rPr>
-            <w:noProof/>
-          </w:rPr>
-          <w:t>9</w:t>
-        </w:r>
-      </w:fldSimple>
+      <w:r>
+        <w:fldChar w:fldCharType="begin"/>
+      </w:r>
+      <w:r>
+        <w:instrText xml:space="preserve"> SEQ Slika \* ARABIC </w:instrText>
+      </w:r>
+      <w:r>
+        <w:fldChar w:fldCharType="separate"/>
+      </w:r>
+      <w:r>
+        <w:rPr>
+          <w:noProof/>
+        </w:rPr>
+        <w:t>9</w:t>
+      </w:r>
+      <w:r>
+        <w:rPr>
+          <w:noProof/>
+        </w:rPr>
+        <w:fldChar w:fldCharType="end"/>
+      </w:r>
       <w:r>
         <w:t>. Ovisnost neurona u neuronskoj mreži</w:t>
       </w:r>
@@ -15481,7 +15489,19 @@
         <w:t xml:space="preserve"> </w:t>
       </w:r>
       <w:r>
-        <w:t xml:space="preserve">Dakle, izlazna vrijednost ovisi o ulaznoj. Da bismo dobili ovisnost izlazne vrijednosti o ulaznoj, moramo derivirati funkciju </w:t>
+        <w:t>Dakle, izlazna vrijednost ovisi o ulaznoj. Da bi</w:t>
+      </w:r>
+      <w:r>
+        <w:t xml:space="preserve"> se dobila </w:t>
+      </w:r>
+      <w:r>
+        <w:t>ovisnost izlazne vrijednosti o ulaznoj, mora</w:t>
+      </w:r>
+      <w:r>
+        <w:t xml:space="preserve"> se</w:t>
+      </w:r>
+      <w:r>
+        <w:t xml:space="preserve"> derivirati funkciju </w:t>
       </w:r>
       <m:oMath>
         <m:r>
@@ -15766,27 +15786,14 @@
       <w:r>
         <w:t xml:space="preserve">Slika </w:t>
       </w:r>
-      <w:r>
-        <w:fldChar w:fldCharType="begin"/>
-      </w:r>
-      <w:r>
-        <w:instrText xml:space="preserve"> SEQ Slika \* ARABIC </w:instrText>
-      </w:r>
-      <w:r>
-        <w:fldChar w:fldCharType="separate"/>
-      </w:r>
-      <w:r>
-        <w:rPr>
-          <w:noProof/>
-        </w:rPr>
-        <w:t>10</w:t>
-      </w:r>
-      <w:r>
-        <w:rPr>
-          <w:noProof/>
-        </w:rPr>
-        <w:fldChar w:fldCharType="end"/>
-      </w:r>
+      <w:fldSimple w:instr=" SEQ Slika \* ARABIC ">
+        <w:r>
+          <w:rPr>
+            <w:noProof/>
+          </w:rPr>
+          <w:t>10</w:t>
+        </w:r>
+      </w:fldSimple>
       <w:r>
         <w:t>. Skica modela prepoznavanja teksta</w:t>
       </w:r>
@@ -15934,7 +15941,19 @@
         <w:t xml:space="preserve">mnoge konvolucije koje će naglasiti relevantne dijelove, a zatim se </w:t>
       </w:r>
       <w:r>
-        <w:t>ti dijelovi dalje rastavljaju i u konačnici dobijemo predviđanje teksta.</w:t>
+        <w:t xml:space="preserve">ti dijelovi dalje rastavljaju i u konačnici </w:t>
+      </w:r>
+      <w:r>
+        <w:t>rezultiraju</w:t>
+      </w:r>
+      <w:r>
+        <w:t xml:space="preserve"> predviđanje</w:t>
+      </w:r>
+      <w:r>
+        <w:t>m</w:t>
+      </w:r>
+      <w:r>
+        <w:t xml:space="preserve"> teksta.</w:t>
       </w:r>
     </w:p>
     <w:p>
@@ -16587,14 +16606,27 @@
       <w:r>
         <w:t xml:space="preserve">Prikaz programskog koda </w:t>
       </w:r>
-      <w:fldSimple w:instr=" SEQ Prikaz_programskog_koda \* ARABIC ">
-        <w:r>
-          <w:rPr>
-            <w:noProof/>
-          </w:rPr>
-          <w:t>1</w:t>
-        </w:r>
-      </w:fldSimple>
+      <w:r>
+        <w:fldChar w:fldCharType="begin"/>
+      </w:r>
+      <w:r>
+        <w:instrText xml:space="preserve"> SEQ Prikaz_programskog_koda \* ARABIC </w:instrText>
+      </w:r>
+      <w:r>
+        <w:fldChar w:fldCharType="separate"/>
+      </w:r>
+      <w:r>
+        <w:rPr>
+          <w:noProof/>
+        </w:rPr>
+        <w:t>1</w:t>
+      </w:r>
+      <w:r>
+        <w:rPr>
+          <w:noProof/>
+        </w:rPr>
+        <w:fldChar w:fldCharType="end"/>
+      </w:r>
       <w:r>
         <w:t xml:space="preserve">. </w:t>
       </w:r>
@@ -16916,14 +16948,27 @@
       <w:r>
         <w:t xml:space="preserve">Prikaz programskog koda </w:t>
       </w:r>
-      <w:fldSimple w:instr=" SEQ Prikaz_programskog_koda \* ARABIC ">
-        <w:r>
-          <w:rPr>
-            <w:noProof/>
-          </w:rPr>
-          <w:t>2</w:t>
-        </w:r>
-      </w:fldSimple>
+      <w:r>
+        <w:fldChar w:fldCharType="begin"/>
+      </w:r>
+      <w:r>
+        <w:instrText xml:space="preserve"> SEQ Prikaz_programskog_koda \* ARABIC </w:instrText>
+      </w:r>
+      <w:r>
+        <w:fldChar w:fldCharType="separate"/>
+      </w:r>
+      <w:r>
+        <w:rPr>
+          <w:noProof/>
+        </w:rPr>
+        <w:t>2</w:t>
+      </w:r>
+      <w:r>
+        <w:rPr>
+          <w:noProof/>
+        </w:rPr>
+        <w:fldChar w:fldCharType="end"/>
+      </w:r>
       <w:r>
         <w:t xml:space="preserve">. </w:t>
       </w:r>
@@ -17396,14 +17441,30 @@
       <w:r>
         <w:t xml:space="preserve">Prikaz programskog koda </w:t>
       </w:r>
-      <w:fldSimple w:instr=" SEQ Prikaz_programskog_koda \* ARABIC ">
-        <w:r>
-          <w:rPr>
-            <w:noProof/>
-          </w:rPr>
-          <w:t>3</w:t>
-        </w:r>
-      </w:fldSimple>
+      <w:r>
+        <w:fldChar w:fldCharType="begin"/>
+      </w:r>
+      <w:r>
+        <w:instrText xml:space="preserve"> SEQ Prikaz_programskog_</w:instrText>
+      </w:r>
+      <w:r>
+        <w:instrText xml:space="preserve">koda \* ARABIC </w:instrText>
+      </w:r>
+      <w:r>
+        <w:fldChar w:fldCharType="separate"/>
+      </w:r>
+      <w:r>
+        <w:rPr>
+          <w:noProof/>
+        </w:rPr>
+        <w:t>3</w:t>
+      </w:r>
+      <w:r>
+        <w:rPr>
+          <w:noProof/>
+        </w:rPr>
+        <w:fldChar w:fldCharType="end"/>
+      </w:r>
       <w:r>
         <w:t xml:space="preserve">. </w:t>
       </w:r>
@@ -17807,14 +17868,27 @@
       <w:r>
         <w:t xml:space="preserve">Prikaz programskog koda </w:t>
       </w:r>
-      <w:fldSimple w:instr=" SEQ Prikaz_programskog_koda \* ARABIC ">
-        <w:r>
-          <w:rPr>
-            <w:noProof/>
-          </w:rPr>
-          <w:t>4</w:t>
-        </w:r>
-      </w:fldSimple>
+      <w:r>
+        <w:fldChar w:fldCharType="begin"/>
+      </w:r>
+      <w:r>
+        <w:instrText xml:space="preserve"> SEQ Prikaz_programskog_koda \* ARABIC </w:instrText>
+      </w:r>
+      <w:r>
+        <w:fldChar w:fldCharType="separate"/>
+      </w:r>
+      <w:r>
+        <w:rPr>
+          <w:noProof/>
+        </w:rPr>
+        <w:t>4</w:t>
+      </w:r>
+      <w:r>
+        <w:rPr>
+          <w:noProof/>
+        </w:rPr>
+        <w:fldChar w:fldCharType="end"/>
+      </w:r>
       <w:r>
         <w:t xml:space="preserve">. </w:t>
       </w:r>
@@ -18084,30 +18158,14 @@
       <w:r>
         <w:t xml:space="preserve">Slika </w:t>
       </w:r>
-      <w:r>
-        <w:fldChar w:fldCharType="begin"/>
-      </w:r>
-      <w:r>
-        <w:instrText xml:space="preserve"> SEQ </w:instrText>
-      </w:r>
-      <w:r>
-        <w:instrText xml:space="preserve">Slika \* ARABIC </w:instrText>
-      </w:r>
-      <w:r>
-        <w:fldChar w:fldCharType="separate"/>
-      </w:r>
-      <w:r>
-        <w:rPr>
-          <w:noProof/>
-        </w:rPr>
-        <w:t>11</w:t>
-      </w:r>
-      <w:r>
-        <w:rPr>
-          <w:noProof/>
-        </w:rPr>
-        <w:fldChar w:fldCharType="end"/>
-      </w:r>
+      <w:fldSimple w:instr=" SEQ Slika \* ARABIC ">
+        <w:r>
+          <w:rPr>
+            <w:noProof/>
+          </w:rPr>
+          <w:t>11</w:t>
+        </w:r>
+      </w:fldSimple>
       <w:r>
         <w:t>. Rad u Colaborytoryju</w:t>
       </w:r>
@@ -18832,27 +18890,14 @@
       <w:r>
         <w:t xml:space="preserve">Slika </w:t>
       </w:r>
-      <w:r>
-        <w:fldChar w:fldCharType="begin"/>
-      </w:r>
-      <w:r>
-        <w:instrText xml:space="preserve"> SEQ Slika \* ARABIC </w:instrText>
-      </w:r>
-      <w:r>
-        <w:fldChar w:fldCharType="separate"/>
-      </w:r>
-      <w:r>
-        <w:rPr>
-          <w:noProof/>
-        </w:rPr>
-        <w:t>12</w:t>
-      </w:r>
-      <w:r>
-        <w:rPr>
-          <w:noProof/>
-        </w:rPr>
-        <w:fldChar w:fldCharType="end"/>
-      </w:r>
+      <w:fldSimple w:instr=" SEQ Slika \* ARABIC ">
+        <w:r>
+          <w:rPr>
+            <w:noProof/>
+          </w:rPr>
+          <w:t>12</w:t>
+        </w:r>
+      </w:fldSimple>
       <w:r>
         <w:t>. Prikaz SimpleNetv1 neuronske mreže</w:t>
       </w:r>
@@ -19048,27 +19093,14 @@
       <w:r>
         <w:t xml:space="preserve">Slika </w:t>
       </w:r>
-      <w:r>
-        <w:fldChar w:fldCharType="begin"/>
-      </w:r>
-      <w:r>
-        <w:instrText xml:space="preserve"> SEQ Slika \* ARABIC </w:instrText>
-      </w:r>
-      <w:r>
-        <w:fldChar w:fldCharType="separate"/>
-      </w:r>
-      <w:r>
-        <w:rPr>
-          <w:noProof/>
-        </w:rPr>
-        <w:t>13</w:t>
-      </w:r>
-      <w:r>
-        <w:rPr>
-          <w:noProof/>
-        </w:rPr>
-        <w:fldChar w:fldCharType="end"/>
-      </w:r>
+      <w:fldSimple w:instr=" SEQ Slika \* ARABIC ">
+        <w:r>
+          <w:rPr>
+            <w:noProof/>
+          </w:rPr>
+          <w:t>13</w:t>
+        </w:r>
+      </w:fldSimple>
       <w:r>
         <w:t>. Resnet18 neuronska mreža</w:t>
       </w:r>
@@ -19744,14 +19776,27 @@
       <w:r>
         <w:t xml:space="preserve">Prikaz programskog koda </w:t>
       </w:r>
-      <w:fldSimple w:instr=" SEQ Prikaz_programskog_koda \* ARABIC ">
-        <w:r>
-          <w:rPr>
-            <w:noProof/>
-          </w:rPr>
-          <w:t>5</w:t>
-        </w:r>
-      </w:fldSimple>
+      <w:r>
+        <w:fldChar w:fldCharType="begin"/>
+      </w:r>
+      <w:r>
+        <w:instrText xml:space="preserve"> SEQ Prikaz_programskog_koda \* ARABIC </w:instrText>
+      </w:r>
+      <w:r>
+        <w:fldChar w:fldCharType="separate"/>
+      </w:r>
+      <w:r>
+        <w:rPr>
+          <w:noProof/>
+        </w:rPr>
+        <w:t>5</w:t>
+      </w:r>
+      <w:r>
+        <w:rPr>
+          <w:noProof/>
+        </w:rPr>
+        <w:fldChar w:fldCharType="end"/>
+      </w:r>
       <w:r>
         <w:t xml:space="preserve">. </w:t>
       </w:r>
@@ -19993,14 +20038,27 @@
       <w:r>
         <w:t xml:space="preserve">Prikaz programskog koda </w:t>
       </w:r>
-      <w:fldSimple w:instr=" SEQ Prikaz_programskog_koda \* ARABIC ">
-        <w:r>
-          <w:rPr>
-            <w:noProof/>
-          </w:rPr>
-          <w:t>6</w:t>
-        </w:r>
-      </w:fldSimple>
+      <w:r>
+        <w:fldChar w:fldCharType="begin"/>
+      </w:r>
+      <w:r>
+        <w:instrText xml:space="preserve"> SEQ Prikaz_programskog_koda \* ARABIC </w:instrText>
+      </w:r>
+      <w:r>
+        <w:fldChar w:fldCharType="separate"/>
+      </w:r>
+      <w:r>
+        <w:rPr>
+          <w:noProof/>
+        </w:rPr>
+        <w:t>6</w:t>
+      </w:r>
+      <w:r>
+        <w:rPr>
+          <w:noProof/>
+        </w:rPr>
+        <w:fldChar w:fldCharType="end"/>
+      </w:r>
       <w:r>
         <w:t xml:space="preserve">. </w:t>
       </w:r>
@@ -20399,14 +20457,27 @@
       <w:r>
         <w:t xml:space="preserve">Prikaz programskog koda </w:t>
       </w:r>
-      <w:fldSimple w:instr=" SEQ Prikaz_programskog_koda \* ARABIC ">
-        <w:r>
-          <w:rPr>
-            <w:noProof/>
-          </w:rPr>
-          <w:t>7</w:t>
-        </w:r>
-      </w:fldSimple>
+      <w:r>
+        <w:fldChar w:fldCharType="begin"/>
+      </w:r>
+      <w:r>
+        <w:instrText xml:space="preserve"> SEQ Prikaz_programskog_koda \* ARABIC </w:instrText>
+      </w:r>
+      <w:r>
+        <w:fldChar w:fldCharType="separate"/>
+      </w:r>
+      <w:r>
+        <w:rPr>
+          <w:noProof/>
+        </w:rPr>
+        <w:t>7</w:t>
+      </w:r>
+      <w:r>
+        <w:rPr>
+          <w:noProof/>
+        </w:rPr>
+        <w:fldChar w:fldCharType="end"/>
+      </w:r>
       <w:r>
         <w:t xml:space="preserve">. </w:t>
       </w:r>
@@ -20987,14 +21058,27 @@
       <w:r>
         <w:t xml:space="preserve">Prikaz programskog koda </w:t>
       </w:r>
-      <w:fldSimple w:instr=" SEQ Prikaz_programskog_koda \* ARABIC ">
-        <w:r>
-          <w:rPr>
-            <w:noProof/>
-          </w:rPr>
-          <w:t>8</w:t>
-        </w:r>
-      </w:fldSimple>
+      <w:r>
+        <w:fldChar w:fldCharType="begin"/>
+      </w:r>
+      <w:r>
+        <w:instrText xml:space="preserve"> SEQ Prikaz_programskog_koda \* ARABIC </w:instrText>
+      </w:r>
+      <w:r>
+        <w:fldChar w:fldCharType="separate"/>
+      </w:r>
+      <w:r>
+        <w:rPr>
+          <w:noProof/>
+        </w:rPr>
+        <w:t>8</w:t>
+      </w:r>
+      <w:r>
+        <w:rPr>
+          <w:noProof/>
+        </w:rPr>
+        <w:fldChar w:fldCharType="end"/>
+      </w:r>
       <w:r>
         <w:t xml:space="preserve">. </w:t>
       </w:r>
@@ -21645,14 +21729,27 @@
       <w:r>
         <w:t xml:space="preserve">Prikaz programskog koda </w:t>
       </w:r>
-      <w:fldSimple w:instr=" SEQ Prikaz_programskog_koda \* ARABIC ">
-        <w:r>
-          <w:rPr>
-            <w:noProof/>
-          </w:rPr>
-          <w:t>9</w:t>
-        </w:r>
-      </w:fldSimple>
+      <w:r>
+        <w:fldChar w:fldCharType="begin"/>
+      </w:r>
+      <w:r>
+        <w:instrText xml:space="preserve"> SEQ Prikaz_programskog_koda \* ARABIC </w:instrText>
+      </w:r>
+      <w:r>
+        <w:fldChar w:fldCharType="separate"/>
+      </w:r>
+      <w:r>
+        <w:rPr>
+          <w:noProof/>
+        </w:rPr>
+        <w:t>9</w:t>
+      </w:r>
+      <w:r>
+        <w:rPr>
+          <w:noProof/>
+        </w:rPr>
+        <w:fldChar w:fldCharType="end"/>
+      </w:r>
       <w:r>
         <w:t xml:space="preserve">. </w:t>
       </w:r>
@@ -21902,27 +21999,14 @@
       <w:r>
         <w:t xml:space="preserve">Slika </w:t>
       </w:r>
-      <w:r>
-        <w:fldChar w:fldCharType="begin"/>
-      </w:r>
-      <w:r>
-        <w:instrText xml:space="preserve"> SEQ Slika \* ARABIC </w:instrText>
-      </w:r>
-      <w:r>
-        <w:fldChar w:fldCharType="separate"/>
-      </w:r>
-      <w:r>
-        <w:rPr>
-          <w:noProof/>
-        </w:rPr>
-        <w:t>14</w:t>
-      </w:r>
-      <w:r>
-        <w:rPr>
-          <w:noProof/>
-        </w:rPr>
-        <w:fldChar w:fldCharType="end"/>
-      </w:r>
+      <w:fldSimple w:instr=" SEQ Slika \* ARABIC ">
+        <w:r>
+          <w:rPr>
+            <w:noProof/>
+          </w:rPr>
+          <w:t>14</w:t>
+        </w:r>
+      </w:fldSimple>
       <w:r>
         <w:t>. Prikaz slike matplotlib bibliotekom</w:t>
       </w:r>
@@ -22431,14 +22515,27 @@
       <w:r>
         <w:t xml:space="preserve">Prikaz programskog koda </w:t>
       </w:r>
-      <w:fldSimple w:instr=" SEQ Prikaz_programskog_koda \* ARABIC ">
-        <w:r>
-          <w:rPr>
-            <w:noProof/>
-          </w:rPr>
-          <w:t>10</w:t>
-        </w:r>
-      </w:fldSimple>
+      <w:r>
+        <w:fldChar w:fldCharType="begin"/>
+      </w:r>
+      <w:r>
+        <w:instrText xml:space="preserve"> SEQ Prikaz_programskog_koda \* ARABIC </w:instrText>
+      </w:r>
+      <w:r>
+        <w:fldChar w:fldCharType="separate"/>
+      </w:r>
+      <w:r>
+        <w:rPr>
+          <w:noProof/>
+        </w:rPr>
+        <w:t>10</w:t>
+      </w:r>
+      <w:r>
+        <w:rPr>
+          <w:noProof/>
+        </w:rPr>
+        <w:fldChar w:fldCharType="end"/>
+      </w:r>
       <w:r>
         <w:t xml:space="preserve">. </w:t>
       </w:r>
@@ -22524,27 +22621,14 @@
       <w:r>
         <w:t xml:space="preserve">Slika </w:t>
       </w:r>
-      <w:r>
-        <w:fldChar w:fldCharType="begin"/>
-      </w:r>
-      <w:r>
-        <w:instrText xml:space="preserve"> SEQ Slika \* ARABIC </w:instrText>
-      </w:r>
-      <w:r>
-        <w:fldChar w:fldCharType="separate"/>
-      </w:r>
-      <w:r>
-        <w:rPr>
-          <w:noProof/>
-        </w:rPr>
-        <w:t>13</w:t>
-      </w:r>
-      <w:r>
-        <w:rPr>
-          <w:noProof/>
-        </w:rPr>
-        <w:fldChar w:fldCharType="end"/>
-      </w:r>
+      <w:fldSimple w:instr=" SEQ Slika \* ARABIC ">
+        <w:r>
+          <w:rPr>
+            <w:noProof/>
+          </w:rPr>
+          <w:t>13</w:t>
+        </w:r>
+      </w:fldSimple>
       <w:r>
         <w:t xml:space="preserve">. </w:t>
       </w:r>
@@ -25700,14 +25784,27 @@
       <w:r>
         <w:t xml:space="preserve">Tablica </w:t>
       </w:r>
-      <w:fldSimple w:instr=" SEQ Tablica \* ARABIC ">
-        <w:r>
-          <w:rPr>
-            <w:noProof/>
-          </w:rPr>
-          <w:t>2</w:t>
-        </w:r>
-      </w:fldSimple>
+      <w:r>
+        <w:fldChar w:fldCharType="begin"/>
+      </w:r>
+      <w:r>
+        <w:instrText xml:space="preserve"> SEQ Tablica \* ARABIC </w:instrText>
+      </w:r>
+      <w:r>
+        <w:fldChar w:fldCharType="separate"/>
+      </w:r>
+      <w:r>
+        <w:rPr>
+          <w:noProof/>
+        </w:rPr>
+        <w:t>2</w:t>
+      </w:r>
+      <w:r>
+        <w:rPr>
+          <w:noProof/>
+        </w:rPr>
+        <w:fldChar w:fldCharType="end"/>
+      </w:r>
       <w:r>
         <w:t>. Mjerenja sortirana padajući po najboljoj točnosti</w:t>
       </w:r>
@@ -28890,6 +28987,12 @@
 </file>
 
 <file path=customXml/item1.xml><?xml version="1.0" encoding="utf-8"?>
+<p:properties xmlns:p="http://schemas.microsoft.com/office/2006/metadata/properties" xmlns:xsi="http://www.w3.org/2001/XMLSchema-instance" xmlns:pc="http://schemas.microsoft.com/office/infopath/2007/PartnerControls">
+  <documentManagement/>
+</p:properties>
+</file>
+
+<file path=customXml/item2.xml><?xml version="1.0" encoding="utf-8"?>
 <?mso-contentType ?>
 <FormTemplates xmlns="http://schemas.microsoft.com/sharepoint/v3/contenttype/forms">
   <Display>DocumentLibraryForm</Display>
@@ -28898,167 +29001,7 @@
 </FormTemplates>
 </file>
 
-<file path=customXml/item2.xml><?xml version="1.0" encoding="utf-8"?>
-<p:properties xmlns:p="http://schemas.microsoft.com/office/2006/metadata/properties" xmlns:xsi="http://www.w3.org/2001/XMLSchema-instance" xmlns:pc="http://schemas.microsoft.com/office/infopath/2007/PartnerControls">
-  <documentManagement/>
-</p:properties>
-</file>
-
 <file path=customXml/item3.xml><?xml version="1.0" encoding="utf-8"?>
-<ct:contentTypeSchema xmlns:ct="http://schemas.microsoft.com/office/2006/metadata/contentType" xmlns:ma="http://schemas.microsoft.com/office/2006/metadata/properties/metaAttributes" ct:_="" ma:_="" ma:contentTypeName="Document" ma:contentTypeID="0x010100D664258461A8F544B4C958F62275F3E7" ma:contentTypeVersion="3" ma:contentTypeDescription="Create a new document." ma:contentTypeScope="" ma:versionID="eca61fd2e46c7a79c7bb4f24c5dfbce9">
-  <xsd:schema xmlns:xsd="http://www.w3.org/2001/XMLSchema" xmlns:xs="http://www.w3.org/2001/XMLSchema" xmlns:p="http://schemas.microsoft.com/office/2006/metadata/properties" xmlns:ns3="c27e2347-9e8e-424f-8e99-338178bb8950" targetNamespace="http://schemas.microsoft.com/office/2006/metadata/properties" ma:root="true" ma:fieldsID="bf3762f788af30a9cb16afdf168252ab" ns3:_="">
-    <xsd:import namespace="c27e2347-9e8e-424f-8e99-338178bb8950"/>
-    <xsd:element name="properties">
-      <xsd:complexType>
-        <xsd:sequence>
-          <xsd:element name="documentManagement">
-            <xsd:complexType>
-              <xsd:all>
-                <xsd:element ref="ns3:SharedWithUsers" minOccurs="0"/>
-                <xsd:element ref="ns3:SharedWithDetails" minOccurs="0"/>
-                <xsd:element ref="ns3:SharingHintHash" minOccurs="0"/>
-              </xsd:all>
-            </xsd:complexType>
-          </xsd:element>
-        </xsd:sequence>
-      </xsd:complexType>
-    </xsd:element>
-  </xsd:schema>
-  <xsd:schema xmlns:xsd="http://www.w3.org/2001/XMLSchema" xmlns:xs="http://www.w3.org/2001/XMLSchema" xmlns:dms="http://schemas.microsoft.com/office/2006/documentManagement/types" xmlns:pc="http://schemas.microsoft.com/office/infopath/2007/PartnerControls" targetNamespace="c27e2347-9e8e-424f-8e99-338178bb8950" elementFormDefault="qualified">
-    <xsd:import namespace="http://schemas.microsoft.com/office/2006/documentManagement/types"/>
-    <xsd:import namespace="http://schemas.microsoft.com/office/infopath/2007/PartnerControls"/>
-    <xsd:element name="SharedWithUsers" ma:index="8" nillable="true" ma:displayName="Shared With" ma:internalName="SharedWithUsers" ma:readOnly="true">
-      <xsd:complexType>
-        <xsd:complexContent>
-          <xsd:extension base="dms:UserMulti">
-            <xsd:sequence>
-              <xsd:element name="UserInfo" minOccurs="0" maxOccurs="unbounded">
-                <xsd:complexType>
-                  <xsd:sequence>
-                    <xsd:element name="DisplayName" type="xsd:string" minOccurs="0"/>
-                    <xsd:element name="AccountId" type="dms:UserId" minOccurs="0" nillable="true"/>
-                    <xsd:element name="AccountType" type="xsd:string" minOccurs="0"/>
-                  </xsd:sequence>
-                </xsd:complexType>
-              </xsd:element>
-            </xsd:sequence>
-          </xsd:extension>
-        </xsd:complexContent>
-      </xsd:complexType>
-    </xsd:element>
-    <xsd:element name="SharedWithDetails" ma:index="9" nillable="true" ma:displayName="Shared With Details" ma:internalName="SharedWithDetails" ma:readOnly="true">
-      <xsd:simpleType>
-        <xsd:restriction base="dms:Note">
-          <xsd:maxLength value="255"/>
-        </xsd:restriction>
-      </xsd:simpleType>
-    </xsd:element>
-    <xsd:element name="SharingHintHash" ma:index="10" nillable="true" ma:displayName="Sharing Hint Hash" ma:hidden="true" ma:internalName="SharingHintHash" ma:readOnly="true">
-      <xsd:simpleType>
-        <xsd:restriction base="dms:Text"/>
-      </xsd:simpleType>
-    </xsd:element>
-  </xsd:schema>
-  <xsd:schema xmlns="http://schemas.openxmlformats.org/package/2006/metadata/core-properties" xmlns:xsd="http://www.w3.org/2001/XMLSchema" xmlns:xsi="http://www.w3.org/2001/XMLSchema-instance" xmlns:dc="http://purl.org/dc/elements/1.1/" xmlns:dcterms="http://purl.org/dc/terms/" xmlns:odoc="http://schemas.microsoft.com/internal/obd" targetNamespace="http://schemas.openxmlformats.org/package/2006/metadata/core-properties" elementFormDefault="qualified" attributeFormDefault="unqualified" blockDefault="#all">
-    <xsd:import namespace="http://purl.org/dc/elements/1.1/" schemaLocation="http://dublincore.org/schemas/xmls/qdc/2003/04/02/dc.xsd"/>
-    <xsd:import namespace="http://purl.org/dc/terms/" schemaLocation="http://dublincore.org/schemas/xmls/qdc/2003/04/02/dcterms.xsd"/>
-    <xsd:element name="coreProperties" type="CT_coreProperties"/>
-    <xsd:complexType name="CT_coreProperties">
-      <xsd:all>
-        <xsd:element ref="dc:creator" minOccurs="0" maxOccurs="1"/>
-        <xsd:element ref="dcterms:created" minOccurs="0" maxOccurs="1"/>
-        <xsd:element ref="dc:identifier" minOccurs="0" maxOccurs="1"/>
-        <xsd:element name="contentType" minOccurs="0" maxOccurs="1" type="xsd:string" ma:index="0" ma:displayName="Content Type"/>
-        <xsd:element ref="dc:title" minOccurs="0" maxOccurs="1" ma:index="4" ma:displayName="Title"/>
-        <xsd:element ref="dc:subject" minOccurs="0" maxOccurs="1"/>
-        <xsd:element ref="dc:description" minOccurs="0" maxOccurs="1"/>
-        <xsd:element name="keywords" minOccurs="0" maxOccurs="1" type="xsd:string"/>
-        <xsd:element ref="dc:language" minOccurs="0" maxOccurs="1"/>
-        <xsd:element name="category" minOccurs="0" maxOccurs="1" type="xsd:string"/>
-        <xsd:element name="version" minOccurs="0" maxOccurs="1" type="xsd:string"/>
-        <xsd:element name="revision" minOccurs="0" maxOccurs="1" type="xsd:string">
-          <xsd:annotation>
-            <xsd:documentation>
-                        This value indicates the number of saves or revisions. The application is responsible for updating this value after each revision.
-                    </xsd:documentation>
-          </xsd:annotation>
-        </xsd:element>
-        <xsd:element name="lastModifiedBy" minOccurs="0" maxOccurs="1" type="xsd:string"/>
-        <xsd:element ref="dcterms:modified" minOccurs="0" maxOccurs="1"/>
-        <xsd:element name="contentStatus" minOccurs="0" maxOccurs="1" type="xsd:string"/>
-      </xsd:all>
-    </xsd:complexType>
-  </xsd:schema>
-  <xs:schema xmlns:pc="http://schemas.microsoft.com/office/infopath/2007/PartnerControls" xmlns:xs="http://www.w3.org/2001/XMLSchema" targetNamespace="http://schemas.microsoft.com/office/infopath/2007/PartnerControls" elementFormDefault="qualified" attributeFormDefault="unqualified">
-    <xs:element name="Person">
-      <xs:complexType>
-        <xs:sequence>
-          <xs:element ref="pc:DisplayName" minOccurs="0"/>
-          <xs:element ref="pc:AccountId" minOccurs="0"/>
-          <xs:element ref="pc:AccountType" minOccurs="0"/>
-        </xs:sequence>
-      </xs:complexType>
-    </xs:element>
-    <xs:element name="DisplayName" type="xs:string"/>
-    <xs:element name="AccountId" type="xs:string"/>
-    <xs:element name="AccountType" type="xs:string"/>
-    <xs:element name="BDCAssociatedEntity">
-      <xs:complexType>
-        <xs:sequence>
-          <xs:element ref="pc:BDCEntity" minOccurs="0" maxOccurs="unbounded"/>
-        </xs:sequence>
-        <xs:attribute ref="pc:EntityNamespace"/>
-        <xs:attribute ref="pc:EntityName"/>
-        <xs:attribute ref="pc:SystemInstanceName"/>
-        <xs:attribute ref="pc:AssociationName"/>
-      </xs:complexType>
-    </xs:element>
-    <xs:attribute name="EntityNamespace" type="xs:string"/>
-    <xs:attribute name="EntityName" type="xs:string"/>
-    <xs:attribute name="SystemInstanceName" type="xs:string"/>
-    <xs:attribute name="AssociationName" type="xs:string"/>
-    <xs:element name="BDCEntity">
-      <xs:complexType>
-        <xs:sequence>
-          <xs:element ref="pc:EntityDisplayName" minOccurs="0"/>
-          <xs:element ref="pc:EntityInstanceReference" minOccurs="0"/>
-          <xs:element ref="pc:EntityId1" minOccurs="0"/>
-          <xs:element ref="pc:EntityId2" minOccurs="0"/>
-          <xs:element ref="pc:EntityId3" minOccurs="0"/>
-          <xs:element ref="pc:EntityId4" minOccurs="0"/>
-          <xs:element ref="pc:EntityId5" minOccurs="0"/>
-        </xs:sequence>
-      </xs:complexType>
-    </xs:element>
-    <xs:element name="EntityDisplayName" type="xs:string"/>
-    <xs:element name="EntityInstanceReference" type="xs:string"/>
-    <xs:element name="EntityId1" type="xs:string"/>
-    <xs:element name="EntityId2" type="xs:string"/>
-    <xs:element name="EntityId3" type="xs:string"/>
-    <xs:element name="EntityId4" type="xs:string"/>
-    <xs:element name="EntityId5" type="xs:string"/>
-    <xs:element name="Terms">
-      <xs:complexType>
-        <xs:sequence>
-          <xs:element ref="pc:TermInfo" minOccurs="0" maxOccurs="unbounded"/>
-        </xs:sequence>
-      </xs:complexType>
-    </xs:element>
-    <xs:element name="TermInfo">
-      <xs:complexType>
-        <xs:sequence>
-          <xs:element ref="pc:TermName" minOccurs="0"/>
-          <xs:element ref="pc:TermId" minOccurs="0"/>
-        </xs:sequence>
-      </xs:complexType>
-    </xs:element>
-    <xs:element name="TermName" type="xs:string"/>
-    <xs:element name="TermId" type="xs:string"/>
-  </xs:schema>
-</ct:contentTypeSchema>
-</file>
-
-<file path=customXml/item4.xml><?xml version="1.0" encoding="utf-8"?>
 <b:Sources xmlns:b="http://schemas.openxmlformats.org/officeDocument/2006/bibliography" xmlns="http://schemas.openxmlformats.org/officeDocument/2006/bibliography" SelectedStyle="\IEEE2006OfficeOnline.xsl" StyleName="IEEE" Version="2006">
   <b:Source>
     <b:Tag>Žel05</b:Tag>
@@ -29422,15 +29365,161 @@
 </b:Sources>
 </file>
 
-<file path=customXml/itemProps1.xml><?xml version="1.0" encoding="utf-8"?>
-<ds:datastoreItem xmlns:ds="http://schemas.openxmlformats.org/officeDocument/2006/customXml" ds:itemID="{15D65528-C651-4023-9535-3111A046C6FC}">
-  <ds:schemaRefs>
-    <ds:schemaRef ds:uri="http://schemas.microsoft.com/sharepoint/v3/contenttype/forms"/>
-  </ds:schemaRefs>
-</ds:datastoreItem>
+<file path=customXml/item4.xml><?xml version="1.0" encoding="utf-8"?>
+<ct:contentTypeSchema xmlns:ct="http://schemas.microsoft.com/office/2006/metadata/contentType" xmlns:ma="http://schemas.microsoft.com/office/2006/metadata/properties/metaAttributes" ct:_="" ma:_="" ma:contentTypeName="Document" ma:contentTypeID="0x010100D664258461A8F544B4C958F62275F3E7" ma:contentTypeVersion="3" ma:contentTypeDescription="Create a new document." ma:contentTypeScope="" ma:versionID="eca61fd2e46c7a79c7bb4f24c5dfbce9">
+  <xsd:schema xmlns:xsd="http://www.w3.org/2001/XMLSchema" xmlns:xs="http://www.w3.org/2001/XMLSchema" xmlns:p="http://schemas.microsoft.com/office/2006/metadata/properties" xmlns:ns3="c27e2347-9e8e-424f-8e99-338178bb8950" targetNamespace="http://schemas.microsoft.com/office/2006/metadata/properties" ma:root="true" ma:fieldsID="bf3762f788af30a9cb16afdf168252ab" ns3:_="">
+    <xsd:import namespace="c27e2347-9e8e-424f-8e99-338178bb8950"/>
+    <xsd:element name="properties">
+      <xsd:complexType>
+        <xsd:sequence>
+          <xsd:element name="documentManagement">
+            <xsd:complexType>
+              <xsd:all>
+                <xsd:element ref="ns3:SharedWithUsers" minOccurs="0"/>
+                <xsd:element ref="ns3:SharedWithDetails" minOccurs="0"/>
+                <xsd:element ref="ns3:SharingHintHash" minOccurs="0"/>
+              </xsd:all>
+            </xsd:complexType>
+          </xsd:element>
+        </xsd:sequence>
+      </xsd:complexType>
+    </xsd:element>
+  </xsd:schema>
+  <xsd:schema xmlns:xsd="http://www.w3.org/2001/XMLSchema" xmlns:xs="http://www.w3.org/2001/XMLSchema" xmlns:dms="http://schemas.microsoft.com/office/2006/documentManagement/types" xmlns:pc="http://schemas.microsoft.com/office/infopath/2007/PartnerControls" targetNamespace="c27e2347-9e8e-424f-8e99-338178bb8950" elementFormDefault="qualified">
+    <xsd:import namespace="http://schemas.microsoft.com/office/2006/documentManagement/types"/>
+    <xsd:import namespace="http://schemas.microsoft.com/office/infopath/2007/PartnerControls"/>
+    <xsd:element name="SharedWithUsers" ma:index="8" nillable="true" ma:displayName="Shared With" ma:internalName="SharedWithUsers" ma:readOnly="true">
+      <xsd:complexType>
+        <xsd:complexContent>
+          <xsd:extension base="dms:UserMulti">
+            <xsd:sequence>
+              <xsd:element name="UserInfo" minOccurs="0" maxOccurs="unbounded">
+                <xsd:complexType>
+                  <xsd:sequence>
+                    <xsd:element name="DisplayName" type="xsd:string" minOccurs="0"/>
+                    <xsd:element name="AccountId" type="dms:UserId" minOccurs="0" nillable="true"/>
+                    <xsd:element name="AccountType" type="xsd:string" minOccurs="0"/>
+                  </xsd:sequence>
+                </xsd:complexType>
+              </xsd:element>
+            </xsd:sequence>
+          </xsd:extension>
+        </xsd:complexContent>
+      </xsd:complexType>
+    </xsd:element>
+    <xsd:element name="SharedWithDetails" ma:index="9" nillable="true" ma:displayName="Shared With Details" ma:internalName="SharedWithDetails" ma:readOnly="true">
+      <xsd:simpleType>
+        <xsd:restriction base="dms:Note">
+          <xsd:maxLength value="255"/>
+        </xsd:restriction>
+      </xsd:simpleType>
+    </xsd:element>
+    <xsd:element name="SharingHintHash" ma:index="10" nillable="true" ma:displayName="Sharing Hint Hash" ma:hidden="true" ma:internalName="SharingHintHash" ma:readOnly="true">
+      <xsd:simpleType>
+        <xsd:restriction base="dms:Text"/>
+      </xsd:simpleType>
+    </xsd:element>
+  </xsd:schema>
+  <xsd:schema xmlns="http://schemas.openxmlformats.org/package/2006/metadata/core-properties" xmlns:xsd="http://www.w3.org/2001/XMLSchema" xmlns:xsi="http://www.w3.org/2001/XMLSchema-instance" xmlns:dc="http://purl.org/dc/elements/1.1/" xmlns:dcterms="http://purl.org/dc/terms/" xmlns:odoc="http://schemas.microsoft.com/internal/obd" targetNamespace="http://schemas.openxmlformats.org/package/2006/metadata/core-properties" elementFormDefault="qualified" attributeFormDefault="unqualified" blockDefault="#all">
+    <xsd:import namespace="http://purl.org/dc/elements/1.1/" schemaLocation="http://dublincore.org/schemas/xmls/qdc/2003/04/02/dc.xsd"/>
+    <xsd:import namespace="http://purl.org/dc/terms/" schemaLocation="http://dublincore.org/schemas/xmls/qdc/2003/04/02/dcterms.xsd"/>
+    <xsd:element name="coreProperties" type="CT_coreProperties"/>
+    <xsd:complexType name="CT_coreProperties">
+      <xsd:all>
+        <xsd:element ref="dc:creator" minOccurs="0" maxOccurs="1"/>
+        <xsd:element ref="dcterms:created" minOccurs="0" maxOccurs="1"/>
+        <xsd:element ref="dc:identifier" minOccurs="0" maxOccurs="1"/>
+        <xsd:element name="contentType" minOccurs="0" maxOccurs="1" type="xsd:string" ma:index="0" ma:displayName="Content Type"/>
+        <xsd:element ref="dc:title" minOccurs="0" maxOccurs="1" ma:index="4" ma:displayName="Title"/>
+        <xsd:element ref="dc:subject" minOccurs="0" maxOccurs="1"/>
+        <xsd:element ref="dc:description" minOccurs="0" maxOccurs="1"/>
+        <xsd:element name="keywords" minOccurs="0" maxOccurs="1" type="xsd:string"/>
+        <xsd:element ref="dc:language" minOccurs="0" maxOccurs="1"/>
+        <xsd:element name="category" minOccurs="0" maxOccurs="1" type="xsd:string"/>
+        <xsd:element name="version" minOccurs="0" maxOccurs="1" type="xsd:string"/>
+        <xsd:element name="revision" minOccurs="0" maxOccurs="1" type="xsd:string">
+          <xsd:annotation>
+            <xsd:documentation>
+                        This value indicates the number of saves or revisions. The application is responsible for updating this value after each revision.
+                    </xsd:documentation>
+          </xsd:annotation>
+        </xsd:element>
+        <xsd:element name="lastModifiedBy" minOccurs="0" maxOccurs="1" type="xsd:string"/>
+        <xsd:element ref="dcterms:modified" minOccurs="0" maxOccurs="1"/>
+        <xsd:element name="contentStatus" minOccurs="0" maxOccurs="1" type="xsd:string"/>
+      </xsd:all>
+    </xsd:complexType>
+  </xsd:schema>
+  <xs:schema xmlns:pc="http://schemas.microsoft.com/office/infopath/2007/PartnerControls" xmlns:xs="http://www.w3.org/2001/XMLSchema" targetNamespace="http://schemas.microsoft.com/office/infopath/2007/PartnerControls" elementFormDefault="qualified" attributeFormDefault="unqualified">
+    <xs:element name="Person">
+      <xs:complexType>
+        <xs:sequence>
+          <xs:element ref="pc:DisplayName" minOccurs="0"/>
+          <xs:element ref="pc:AccountId" minOccurs="0"/>
+          <xs:element ref="pc:AccountType" minOccurs="0"/>
+        </xs:sequence>
+      </xs:complexType>
+    </xs:element>
+    <xs:element name="DisplayName" type="xs:string"/>
+    <xs:element name="AccountId" type="xs:string"/>
+    <xs:element name="AccountType" type="xs:string"/>
+    <xs:element name="BDCAssociatedEntity">
+      <xs:complexType>
+        <xs:sequence>
+          <xs:element ref="pc:BDCEntity" minOccurs="0" maxOccurs="unbounded"/>
+        </xs:sequence>
+        <xs:attribute ref="pc:EntityNamespace"/>
+        <xs:attribute ref="pc:EntityName"/>
+        <xs:attribute ref="pc:SystemInstanceName"/>
+        <xs:attribute ref="pc:AssociationName"/>
+      </xs:complexType>
+    </xs:element>
+    <xs:attribute name="EntityNamespace" type="xs:string"/>
+    <xs:attribute name="EntityName" type="xs:string"/>
+    <xs:attribute name="SystemInstanceName" type="xs:string"/>
+    <xs:attribute name="AssociationName" type="xs:string"/>
+    <xs:element name="BDCEntity">
+      <xs:complexType>
+        <xs:sequence>
+          <xs:element ref="pc:EntityDisplayName" minOccurs="0"/>
+          <xs:element ref="pc:EntityInstanceReference" minOccurs="0"/>
+          <xs:element ref="pc:EntityId1" minOccurs="0"/>
+          <xs:element ref="pc:EntityId2" minOccurs="0"/>
+          <xs:element ref="pc:EntityId3" minOccurs="0"/>
+          <xs:element ref="pc:EntityId4" minOccurs="0"/>
+          <xs:element ref="pc:EntityId5" minOccurs="0"/>
+        </xs:sequence>
+      </xs:complexType>
+    </xs:element>
+    <xs:element name="EntityDisplayName" type="xs:string"/>
+    <xs:element name="EntityInstanceReference" type="xs:string"/>
+    <xs:element name="EntityId1" type="xs:string"/>
+    <xs:element name="EntityId2" type="xs:string"/>
+    <xs:element name="EntityId3" type="xs:string"/>
+    <xs:element name="EntityId4" type="xs:string"/>
+    <xs:element name="EntityId5" type="xs:string"/>
+    <xs:element name="Terms">
+      <xs:complexType>
+        <xs:sequence>
+          <xs:element ref="pc:TermInfo" minOccurs="0" maxOccurs="unbounded"/>
+        </xs:sequence>
+      </xs:complexType>
+    </xs:element>
+    <xs:element name="TermInfo">
+      <xs:complexType>
+        <xs:sequence>
+          <xs:element ref="pc:TermName" minOccurs="0"/>
+          <xs:element ref="pc:TermId" minOccurs="0"/>
+        </xs:sequence>
+      </xs:complexType>
+    </xs:element>
+    <xs:element name="TermName" type="xs:string"/>
+    <xs:element name="TermId" type="xs:string"/>
+  </xs:schema>
+</ct:contentTypeSchema>
 </file>
 
-<file path=customXml/itemProps2.xml><?xml version="1.0" encoding="utf-8"?>
+<file path=customXml/itemProps1.xml><?xml version="1.0" encoding="utf-8"?>
 <ds:datastoreItem xmlns:ds="http://schemas.openxmlformats.org/officeDocument/2006/customXml" ds:itemID="{7BD3BF5F-904B-43C0-927E-80E2E8B69F99}">
   <ds:schemaRefs>
     <ds:schemaRef ds:uri="http://schemas.microsoft.com/office/2006/metadata/properties"/>
@@ -29439,7 +29528,23 @@
 </ds:datastoreItem>
 </file>
 
+<file path=customXml/itemProps2.xml><?xml version="1.0" encoding="utf-8"?>
+<ds:datastoreItem xmlns:ds="http://schemas.openxmlformats.org/officeDocument/2006/customXml" ds:itemID="{15D65528-C651-4023-9535-3111A046C6FC}">
+  <ds:schemaRefs>
+    <ds:schemaRef ds:uri="http://schemas.microsoft.com/sharepoint/v3/contenttype/forms"/>
+  </ds:schemaRefs>
+</ds:datastoreItem>
+</file>
+
 <file path=customXml/itemProps3.xml><?xml version="1.0" encoding="utf-8"?>
+<ds:datastoreItem xmlns:ds="http://schemas.openxmlformats.org/officeDocument/2006/customXml" ds:itemID="{0C08E23C-B54F-4529-9DC1-787ADCF13E55}">
+  <ds:schemaRefs>
+    <ds:schemaRef ds:uri="http://schemas.openxmlformats.org/officeDocument/2006/bibliography"/>
+  </ds:schemaRefs>
+</ds:datastoreItem>
+</file>
+
+<file path=customXml/itemProps4.xml><?xml version="1.0" encoding="utf-8"?>
 <ds:datastoreItem xmlns:ds="http://schemas.openxmlformats.org/officeDocument/2006/customXml" ds:itemID="{F0D50146-C8A8-4FD4-B362-895D3483B1C9}">
   <ds:schemaRefs>
     <ds:schemaRef ds:uri="http://schemas.microsoft.com/office/2006/metadata/contentType"/>
@@ -29455,12 +29560,4 @@
     <ds:schemaRef ds:uri="http://schemas.microsoft.com/internal/obd"/>
   </ds:schemaRefs>
 </ds:datastoreItem>
-</file>
-
-<file path=customXml/itemProps4.xml><?xml version="1.0" encoding="utf-8"?>
-<ds:datastoreItem xmlns:ds="http://schemas.openxmlformats.org/officeDocument/2006/customXml" ds:itemID="{0C08E23C-B54F-4529-9DC1-787ADCF13E55}">
-  <ds:schemaRefs>
-    <ds:schemaRef ds:uri="http://schemas.openxmlformats.org/officeDocument/2006/bibliography"/>
-  </ds:schemaRefs>
-</ds:datastoreItem>
 </file>
</xml_diff>